<commit_message>
demo and core 4 in progress
</commit_message>
<xml_diff>
--- a/Core Portfolio 4 Winter 2020.docx
+++ b/Core Portfolio 4 Winter 2020.docx
@@ -1403,8 +1403,6 @@
         </w:rPr>
         <w:t>return the good number</w:t>
       </w:r>
-      <w:bookmarkStart w:id="0" w:name="_GoBack"/>
-      <w:bookmarkEnd w:id="0"/>
       <w:r>
         <w:rPr>
           <w:rFonts w:asciiTheme="majorHAnsi" w:hAnsiTheme="majorHAnsi" w:cstheme="majorHAnsi"/>
@@ -1705,12 +1703,40 @@
     </w:p>
     <w:p>
       <w:pPr>
+        <w:pStyle w:val="ListParagraph"/>
+        <w:numPr>
+          <w:ilvl w:val="0"/>
+          <w:numId w:val="9"/>
+        </w:numPr>
         <w:spacing w:after="0"/>
         <w:rPr>
           <w:rFonts w:asciiTheme="majorHAnsi" w:hAnsiTheme="majorHAnsi" w:cstheme="majorHAnsi"/>
           <w:b/>
         </w:rPr>
       </w:pPr>
+      <w:r>
+        <w:rPr>
+          <w:rFonts w:asciiTheme="majorHAnsi" w:hAnsiTheme="majorHAnsi" w:cstheme="majorHAnsi"/>
+          <w:b/>
+        </w:rPr>
+        <w:t>use random object (</w:t>
+      </w:r>
+      <w:proofErr w:type="spellStart"/>
+      <w:r>
+        <w:rPr>
+          <w:rFonts w:asciiTheme="majorHAnsi" w:hAnsiTheme="majorHAnsi" w:cstheme="majorHAnsi"/>
+          <w:b/>
+        </w:rPr>
+        <w:t>rnd</w:t>
+      </w:r>
+      <w:proofErr w:type="spellEnd"/>
+      <w:r>
+        <w:rPr>
+          <w:rFonts w:asciiTheme="majorHAnsi" w:hAnsiTheme="majorHAnsi" w:cstheme="majorHAnsi"/>
+          <w:b/>
+        </w:rPr>
+        <w:t>) as required</w:t>
+      </w:r>
     </w:p>
     <w:p>
       <w:pPr>
@@ -1825,7 +1851,45 @@
     </w:p>
     <w:p>
       <w:pPr>
-        <w:jc w:val="center"/>
+        <w:pStyle w:val="ListParagraph"/>
+        <w:numPr>
+          <w:ilvl w:val="0"/>
+          <w:numId w:val="9"/>
+        </w:numPr>
+        <w:spacing w:after="0"/>
+        <w:rPr>
+          <w:rFonts w:asciiTheme="majorHAnsi" w:hAnsiTheme="majorHAnsi" w:cstheme="majorHAnsi"/>
+          <w:b/>
+        </w:rPr>
+      </w:pPr>
+      <w:r>
+        <w:rPr>
+          <w:rFonts w:asciiTheme="majorHAnsi" w:hAnsiTheme="majorHAnsi" w:cstheme="majorHAnsi"/>
+          <w:b/>
+        </w:rPr>
+        <w:t xml:space="preserve">use </w:t>
+      </w:r>
+      <w:r>
+        <w:rPr>
+          <w:rFonts w:asciiTheme="majorHAnsi" w:hAnsiTheme="majorHAnsi" w:cstheme="majorHAnsi"/>
+          <w:b/>
+        </w:rPr>
+        <w:t xml:space="preserve">while </w:t>
+      </w:r>
+      <w:bookmarkStart w:id="0" w:name="_GoBack"/>
+      <w:bookmarkEnd w:id="0"/>
+      <w:r>
+        <w:rPr>
+          <w:rFonts w:asciiTheme="majorHAnsi" w:hAnsiTheme="majorHAnsi" w:cstheme="majorHAnsi"/>
+          <w:b/>
+        </w:rPr>
+        <w:t>loop</w:t>
+      </w:r>
+    </w:p>
+    <w:p>
+      <w:pPr>
+        <w:pStyle w:val="ListParagraph"/>
+        <w:spacing w:after="0"/>
         <w:rPr>
           <w:rFonts w:asciiTheme="majorHAnsi" w:hAnsiTheme="majorHAnsi" w:cstheme="majorHAnsi"/>
           <w:b/>
@@ -4748,7 +4812,7 @@
   <w:abstractNum w:abstractNumId="4" w15:restartNumberingAfterBreak="0">
     <w:nsid w:val="276E59DF"/>
     <w:multiLevelType w:val="hybridMultilevel"/>
-    <w:tmpl w:val="F7A4D220"/>
+    <w:tmpl w:val="122C7966"/>
     <w:lvl w:ilvl="0" w:tplc="04090001">
       <w:start w:val="1"/>
       <w:numFmt w:val="bullet"/>
@@ -4859,6 +4923,92 @@
     </w:lvl>
   </w:abstractNum>
   <w:abstractNum w:abstractNumId="5" w15:restartNumberingAfterBreak="0">
+    <w:nsid w:val="447C7B34"/>
+    <w:multiLevelType w:val="hybridMultilevel"/>
+    <w:tmpl w:val="77D6D6FE"/>
+    <w:lvl w:ilvl="0" w:tplc="0409000F">
+      <w:start w:val="1"/>
+      <w:numFmt w:val="decimal"/>
+      <w:lvlText w:val="%1."/>
+      <w:lvlJc w:val="left"/>
+      <w:pPr>
+        <w:ind w:left="1800" w:hanging="360"/>
+      </w:pPr>
+    </w:lvl>
+    <w:lvl w:ilvl="1" w:tplc="04090019" w:tentative="1">
+      <w:start w:val="1"/>
+      <w:numFmt w:val="lowerLetter"/>
+      <w:lvlText w:val="%2."/>
+      <w:lvlJc w:val="left"/>
+      <w:pPr>
+        <w:ind w:left="2520" w:hanging="360"/>
+      </w:pPr>
+    </w:lvl>
+    <w:lvl w:ilvl="2" w:tplc="0409001B" w:tentative="1">
+      <w:start w:val="1"/>
+      <w:numFmt w:val="lowerRoman"/>
+      <w:lvlText w:val="%3."/>
+      <w:lvlJc w:val="right"/>
+      <w:pPr>
+        <w:ind w:left="3240" w:hanging="180"/>
+      </w:pPr>
+    </w:lvl>
+    <w:lvl w:ilvl="3" w:tplc="0409000F" w:tentative="1">
+      <w:start w:val="1"/>
+      <w:numFmt w:val="decimal"/>
+      <w:lvlText w:val="%4."/>
+      <w:lvlJc w:val="left"/>
+      <w:pPr>
+        <w:ind w:left="3960" w:hanging="360"/>
+      </w:pPr>
+    </w:lvl>
+    <w:lvl w:ilvl="4" w:tplc="04090019" w:tentative="1">
+      <w:start w:val="1"/>
+      <w:numFmt w:val="lowerLetter"/>
+      <w:lvlText w:val="%5."/>
+      <w:lvlJc w:val="left"/>
+      <w:pPr>
+        <w:ind w:left="4680" w:hanging="360"/>
+      </w:pPr>
+    </w:lvl>
+    <w:lvl w:ilvl="5" w:tplc="0409001B" w:tentative="1">
+      <w:start w:val="1"/>
+      <w:numFmt w:val="lowerRoman"/>
+      <w:lvlText w:val="%6."/>
+      <w:lvlJc w:val="right"/>
+      <w:pPr>
+        <w:ind w:left="5400" w:hanging="180"/>
+      </w:pPr>
+    </w:lvl>
+    <w:lvl w:ilvl="6" w:tplc="0409000F" w:tentative="1">
+      <w:start w:val="1"/>
+      <w:numFmt w:val="decimal"/>
+      <w:lvlText w:val="%7."/>
+      <w:lvlJc w:val="left"/>
+      <w:pPr>
+        <w:ind w:left="6120" w:hanging="360"/>
+      </w:pPr>
+    </w:lvl>
+    <w:lvl w:ilvl="7" w:tplc="04090019" w:tentative="1">
+      <w:start w:val="1"/>
+      <w:numFmt w:val="lowerLetter"/>
+      <w:lvlText w:val="%8."/>
+      <w:lvlJc w:val="left"/>
+      <w:pPr>
+        <w:ind w:left="6840" w:hanging="360"/>
+      </w:pPr>
+    </w:lvl>
+    <w:lvl w:ilvl="8" w:tplc="0409001B" w:tentative="1">
+      <w:start w:val="1"/>
+      <w:numFmt w:val="lowerRoman"/>
+      <w:lvlText w:val="%9."/>
+      <w:lvlJc w:val="right"/>
+      <w:pPr>
+        <w:ind w:left="7560" w:hanging="180"/>
+      </w:pPr>
+    </w:lvl>
+  </w:abstractNum>
+  <w:abstractNum w:abstractNumId="6" w15:restartNumberingAfterBreak="0">
     <w:nsid w:val="4EC51FC6"/>
     <w:multiLevelType w:val="hybridMultilevel"/>
     <w:tmpl w:val="C3B2F4B4"/>
@@ -4947,7 +5097,7 @@
       </w:pPr>
     </w:lvl>
   </w:abstractNum>
-  <w:abstractNum w:abstractNumId="6" w15:restartNumberingAfterBreak="0">
+  <w:abstractNum w:abstractNumId="7" w15:restartNumberingAfterBreak="0">
     <w:nsid w:val="51DA5156"/>
     <w:multiLevelType w:val="hybridMultilevel"/>
     <w:tmpl w:val="153860CC"/>
@@ -5060,7 +5210,7 @@
       </w:rPr>
     </w:lvl>
   </w:abstractNum>
-  <w:abstractNum w:abstractNumId="7" w15:restartNumberingAfterBreak="0">
+  <w:abstractNum w:abstractNumId="8" w15:restartNumberingAfterBreak="0">
     <w:nsid w:val="64817B7B"/>
     <w:multiLevelType w:val="hybridMultilevel"/>
     <w:tmpl w:val="E7486C12"/>
@@ -5146,10 +5296,10 @@
       </w:pPr>
     </w:lvl>
   </w:abstractNum>
-  <w:abstractNum w:abstractNumId="8" w15:restartNumberingAfterBreak="0">
+  <w:abstractNum w:abstractNumId="9" w15:restartNumberingAfterBreak="0">
     <w:nsid w:val="75A17228"/>
     <w:multiLevelType w:val="hybridMultilevel"/>
-    <w:tmpl w:val="77CEB500"/>
+    <w:tmpl w:val="8F402E20"/>
     <w:lvl w:ilvl="0" w:tplc="AFC6AB68">
       <w:start w:val="1"/>
       <w:numFmt w:val="bullet"/>
@@ -5162,7 +5312,7 @@
         <w:rFonts w:ascii="Calibri Light" w:hAnsi="Calibri Light" w:hint="default"/>
       </w:rPr>
     </w:lvl>
-    <w:lvl w:ilvl="1" w:tplc="04090003" w:tentative="1">
+    <w:lvl w:ilvl="1" w:tplc="04090003">
       <w:start w:val="1"/>
       <w:numFmt w:val="bullet"/>
       <w:lvlText w:val="o"/>
@@ -5174,7 +5324,7 @@
         <w:rFonts w:ascii="Courier New" w:hAnsi="Courier New" w:cs="Courier New" w:hint="default"/>
       </w:rPr>
     </w:lvl>
-    <w:lvl w:ilvl="2" w:tplc="04090005" w:tentative="1">
+    <w:lvl w:ilvl="2" w:tplc="04090005">
       <w:start w:val="1"/>
       <w:numFmt w:val="bullet"/>
       <w:lvlText w:val=""/>
@@ -5260,13 +5410,13 @@
     </w:lvl>
   </w:abstractNum>
   <w:num w:numId="1">
-    <w:abstractNumId w:val="6"/>
+    <w:abstractNumId w:val="7"/>
   </w:num>
   <w:num w:numId="2">
     <w:abstractNumId w:val="0"/>
   </w:num>
   <w:num w:numId="3">
-    <w:abstractNumId w:val="5"/>
+    <w:abstractNumId w:val="6"/>
   </w:num>
   <w:num w:numId="4">
     <w:abstractNumId w:val="3"/>
@@ -5278,13 +5428,16 @@
     <w:abstractNumId w:val="2"/>
   </w:num>
   <w:num w:numId="7">
-    <w:abstractNumId w:val="7"/>
+    <w:abstractNumId w:val="8"/>
   </w:num>
   <w:num w:numId="8">
-    <w:abstractNumId w:val="8"/>
+    <w:abstractNumId w:val="9"/>
   </w:num>
   <w:num w:numId="9">
     <w:abstractNumId w:val="4"/>
+  </w:num>
+  <w:num w:numId="10">
+    <w:abstractNumId w:val="5"/>
   </w:num>
 </w:numbering>
 </file>
@@ -6199,12 +6352,9 @@
 </file>
 
 <file path=customXml/item1.xml><?xml version="1.0" encoding="utf-8"?>
-<?mso-contentType ?>
-<FormTemplates xmlns="http://schemas.microsoft.com/sharepoint/v3/contenttype/forms">
-  <Display>DocumentLibraryForm</Display>
-  <Edit>DocumentLibraryForm</Edit>
-  <New>DocumentLibraryForm</New>
-</FormTemplates>
+<p:properties xmlns:p="http://schemas.microsoft.com/office/2006/metadata/properties" xmlns:xsi="http://www.w3.org/2001/XMLSchema-instance" xmlns:pc="http://schemas.microsoft.com/office/infopath/2007/PartnerControls">
+  <documentManagement/>
+</p:properties>
 </file>
 
 <file path=customXml/item2.xml><?xml version="1.0" encoding="utf-8"?>
@@ -6360,9 +6510,12 @@
 </file>
 
 <file path=customXml/item3.xml><?xml version="1.0" encoding="utf-8"?>
-<p:properties xmlns:p="http://schemas.microsoft.com/office/2006/metadata/properties" xmlns:xsi="http://www.w3.org/2001/XMLSchema-instance" xmlns:pc="http://schemas.microsoft.com/office/infopath/2007/PartnerControls">
-  <documentManagement/>
-</p:properties>
+<?mso-contentType ?>
+<FormTemplates xmlns="http://schemas.microsoft.com/sharepoint/v3/contenttype/forms">
+  <Display>DocumentLibraryForm</Display>
+  <Edit>DocumentLibraryForm</Edit>
+  <New>DocumentLibraryForm</New>
+</FormTemplates>
 </file>
 
 <file path=customXml/item4.xml><?xml version="1.0" encoding="utf-8"?>
@@ -6370,9 +6523,10 @@
 </file>
 
 <file path=customXml/itemProps1.xml><?xml version="1.0" encoding="utf-8"?>
-<ds:datastoreItem xmlns:ds="http://schemas.openxmlformats.org/officeDocument/2006/customXml" ds:itemID="{966B33E4-1697-49ED-AC2A-732CE0D7BAA2}">
+<ds:datastoreItem xmlns:ds="http://schemas.openxmlformats.org/officeDocument/2006/customXml" ds:itemID="{D62786FD-2D69-4BFB-8A32-85C44094510B}">
   <ds:schemaRefs>
-    <ds:schemaRef ds:uri="http://schemas.microsoft.com/sharepoint/v3/contenttype/forms"/>
+    <ds:schemaRef ds:uri="http://schemas.microsoft.com/office/2006/metadata/properties"/>
+    <ds:schemaRef ds:uri="http://schemas.microsoft.com/office/infopath/2007/PartnerControls"/>
   </ds:schemaRefs>
 </ds:datastoreItem>
 </file>
@@ -6396,16 +6550,15 @@
 </file>
 
 <file path=customXml/itemProps3.xml><?xml version="1.0" encoding="utf-8"?>
-<ds:datastoreItem xmlns:ds="http://schemas.openxmlformats.org/officeDocument/2006/customXml" ds:itemID="{D62786FD-2D69-4BFB-8A32-85C44094510B}">
+<ds:datastoreItem xmlns:ds="http://schemas.openxmlformats.org/officeDocument/2006/customXml" ds:itemID="{966B33E4-1697-49ED-AC2A-732CE0D7BAA2}">
   <ds:schemaRefs>
-    <ds:schemaRef ds:uri="http://schemas.microsoft.com/office/2006/metadata/properties"/>
-    <ds:schemaRef ds:uri="http://schemas.microsoft.com/office/infopath/2007/PartnerControls"/>
+    <ds:schemaRef ds:uri="http://schemas.microsoft.com/sharepoint/v3/contenttype/forms"/>
   </ds:schemaRefs>
 </ds:datastoreItem>
 </file>
 
 <file path=customXml/itemProps4.xml><?xml version="1.0" encoding="utf-8"?>
-<ds:datastoreItem xmlns:ds="http://schemas.openxmlformats.org/officeDocument/2006/customXml" ds:itemID="{9D5F681E-6F7D-4B1F-9280-CF673C129C54}">
+<ds:datastoreItem xmlns:ds="http://schemas.openxmlformats.org/officeDocument/2006/customXml" ds:itemID="{AE85BBF6-50C9-4DCF-B9EE-6328D0CB66D3}">
   <ds:schemaRefs>
     <ds:schemaRef ds:uri="http://schemas.openxmlformats.org/officeDocument/2006/bibliography"/>
   </ds:schemaRefs>

</xml_diff>